<commit_message>
Dựng khung layout mặc định
</commit_message>
<xml_diff>
--- a/doc/New Microsoft Word Document.docx
+++ b/doc/New Microsoft Word Document.docx
@@ -4,6 +4,9 @@
   <w:body>
     <w:p>
       <w:r>
+        <w:rPr>
+          <w:noProof/>
+        </w:rPr>
         <w:drawing>
           <wp:inline distT="0" distB="0" distL="0" distR="0" wp14:anchorId="4DF79676" wp14:editId="7EA32192">
             <wp:extent cx="5943600" cy="3343275"/>
@@ -43,6 +46,9 @@
     </w:p>
     <w:p>
       <w:r>
+        <w:rPr>
+          <w:noProof/>
+        </w:rPr>
         <w:drawing>
           <wp:inline distT="0" distB="0" distL="0" distR="0" wp14:anchorId="5FAA95C9" wp14:editId="70C931D8">
             <wp:extent cx="5943600" cy="3343275"/>
@@ -92,18 +98,10 @@
         <w:t>Ghi đè cấu hình webpack</w:t>
       </w:r>
       <w:r>
-        <w:t xml:space="preserve"> (không cần phải eject </w:t>
-      </w:r>
-      <w:proofErr w:type="gramStart"/>
-      <w:r>
-        <w:t xml:space="preserve">ra) </w:t>
-      </w:r>
-      <w:r>
-        <w:t xml:space="preserve"> và</w:t>
-      </w:r>
-      <w:proofErr w:type="gramEnd"/>
-      <w:r>
-        <w:t xml:space="preserve"> làm theo các bước</w:t>
+        <w:t xml:space="preserve"> (không cần phải eject ra) </w:t>
+      </w:r>
+      <w:r>
+        <w:t xml:space="preserve"> và làm theo các bước</w:t>
       </w:r>
       <w:r>
         <w:t xml:space="preserve"> (đến bước 4 là ok)</w:t>
@@ -111,6 +109,9 @@
     </w:p>
     <w:p>
       <w:r>
+        <w:rPr>
+          <w:noProof/>
+        </w:rPr>
         <w:lastRenderedPageBreak/>
         <w:drawing>
           <wp:inline distT="0" distB="0" distL="0" distR="0" wp14:anchorId="2801923A" wp14:editId="39BBFA33">
@@ -176,19 +177,14 @@
         <w:t>Làm theo getting started</w:t>
       </w:r>
       <w:r>
-        <w:t xml:space="preserve"> (chỉ chọn 1 trong </w:t>
-      </w:r>
-      <w:proofErr w:type="gramStart"/>
-      <w:r>
-        <w:t>2 .babelrc</w:t>
-      </w:r>
-      <w:proofErr w:type="gramEnd"/>
-      <w:r>
-        <w:t>)</w:t>
-      </w:r>
-    </w:p>
-    <w:p>
-      <w:r>
+        <w:t xml:space="preserve"> (chỉ chọn 1 trong 2 .babelrc)</w:t>
+      </w:r>
+    </w:p>
+    <w:p>
+      <w:r>
+        <w:rPr>
+          <w:noProof/>
+        </w:rPr>
         <w:drawing>
           <wp:inline distT="0" distB="0" distL="0" distR="0" wp14:anchorId="11E2A006" wp14:editId="3D64493B">
             <wp:extent cx="5943600" cy="765810"/>
@@ -235,13 +231,7 @@
         </w:numPr>
       </w:pPr>
       <w:r>
-        <w:t xml:space="preserve">Làm thế nào import 1 mà vẫn hiểu </w:t>
-      </w:r>
-      <w:r>
-        <w:t xml:space="preserve">import </w:t>
-      </w:r>
-      <w:r>
-        <w:t>2?</w:t>
+        <w:t>Làm thế nào import 1 mà vẫn hiểu import 2?</w:t>
       </w:r>
     </w:p>
     <w:p>
@@ -253,17 +243,14 @@
         </w:numPr>
       </w:pPr>
       <w:r>
-        <w:t xml:space="preserve">Làm thế nào giúp babel sẽ import 1 mà vẫn hiểu </w:t>
-      </w:r>
-      <w:r>
-        <w:t xml:space="preserve">import </w:t>
-      </w:r>
-      <w:r>
-        <w:t>2?</w:t>
-      </w:r>
-    </w:p>
-    <w:p>
-      <w:r>
+        <w:t>Làm thế nào giúp babel sẽ import 1 mà vẫn hiểu import 2?</w:t>
+      </w:r>
+    </w:p>
+    <w:p>
+      <w:r>
+        <w:rPr>
+          <w:noProof/>
+        </w:rPr>
         <w:lastRenderedPageBreak/>
         <w:drawing>
           <wp:inline distT="0" distB="0" distL="0" distR="0" wp14:anchorId="283C1F87" wp14:editId="7266DD0F">
@@ -323,15 +310,7 @@
         </w:numPr>
       </w:pPr>
       <w:r>
-        <w:t xml:space="preserve">Root chỉ đến thư </w:t>
-      </w:r>
-      <w:proofErr w:type="gramStart"/>
-      <w:r>
-        <w:t>mục .</w:t>
-      </w:r>
-      <w:proofErr w:type="gramEnd"/>
-      <w:r>
-        <w:t>/src</w:t>
+        <w:t>Root chỉ đến thư mục ./src</w:t>
       </w:r>
     </w:p>
     <w:p>
@@ -343,15 +322,7 @@
         </w:numPr>
       </w:pPr>
       <w:r>
-        <w:t xml:space="preserve">Vd: utils nằm ở trong thư </w:t>
-      </w:r>
-      <w:proofErr w:type="gramStart"/>
-      <w:r>
-        <w:t>mục .</w:t>
-      </w:r>
-      <w:proofErr w:type="gramEnd"/>
-      <w:r>
-        <w:t>/src</w:t>
+        <w:t>Vd: utils nằm ở trong thư mục ./src</w:t>
       </w:r>
     </w:p>
     <w:p>
@@ -374,6 +345,9 @@
     </w:p>
     <w:p>
       <w:r>
+        <w:rPr>
+          <w:noProof/>
+        </w:rPr>
         <w:drawing>
           <wp:inline distT="0" distB="0" distL="0" distR="0" wp14:anchorId="7EBAA440" wp14:editId="10633934">
             <wp:extent cx="5943600" cy="3343275"/>
@@ -461,6 +435,9 @@
     </w:p>
     <w:p>
       <w:r>
+        <w:rPr>
+          <w:noProof/>
+        </w:rPr>
         <w:lastRenderedPageBreak/>
         <w:drawing>
           <wp:inline distT="0" distB="0" distL="0" distR="0" wp14:anchorId="0212E86B" wp14:editId="5DAFB189">
@@ -513,6 +490,9 @@
     </w:p>
     <w:p>
       <w:r>
+        <w:rPr>
+          <w:noProof/>
+        </w:rPr>
         <w:drawing>
           <wp:inline distT="0" distB="0" distL="0" distR="0" wp14:anchorId="4F0D7705" wp14:editId="71F2E2EB">
             <wp:extent cx="5943600" cy="3343275"/>
@@ -559,15 +539,7 @@
         </w:numPr>
       </w:pPr>
       <w:r>
-        <w:t xml:space="preserve">baseUrl là thư mục hiên tại (tính từ thư mục </w:t>
-      </w:r>
-      <w:proofErr w:type="gramStart"/>
-      <w:r>
-        <w:t>jsconfig.json</w:t>
-      </w:r>
-      <w:proofErr w:type="gramEnd"/>
-      <w:r>
-        <w:t xml:space="preserve"> đang đứng).</w:t>
+        <w:t>baseUrl là thư mục hiên tại (tính từ thư mục jsconfig.json đang đứng).</w:t>
       </w:r>
     </w:p>
     <w:p>
@@ -599,6 +571,9 @@
     </w:p>
     <w:p>
       <w:r>
+        <w:rPr>
+          <w:noProof/>
+        </w:rPr>
         <w:lastRenderedPageBreak/>
         <w:drawing>
           <wp:inline distT="0" distB="0" distL="0" distR="0" wp14:anchorId="4FCE460C" wp14:editId="1579A9E1">
@@ -645,17 +620,18 @@
           <w:numId w:val="1"/>
         </w:numPr>
       </w:pPr>
-      <w:proofErr w:type="gramStart"/>
       <w:r>
         <w:t>.babeIrc</w:t>
       </w:r>
-      <w:proofErr w:type="gramEnd"/>
       <w:r>
         <w:t xml:space="preserve"> là file cấu hình để cho thư viện babel nhưng react-app không tự động load file này vào webpack. Nên phải tùy chỉnh</w:t>
       </w:r>
     </w:p>
     <w:p>
       <w:r>
+        <w:rPr>
+          <w:noProof/>
+        </w:rPr>
         <w:drawing>
           <wp:inline distT="0" distB="0" distL="0" distR="0" wp14:anchorId="0D879497" wp14:editId="758BF962">
             <wp:extent cx="5943600" cy="3343275"/>
@@ -707,6 +683,9 @@
     </w:p>
     <w:p>
       <w:r>
+        <w:rPr>
+          <w:noProof/>
+        </w:rPr>
         <w:drawing>
           <wp:inline distT="0" distB="0" distL="0" distR="0" wp14:anchorId="1608AB31" wp14:editId="7A862715">
             <wp:extent cx="5943600" cy="166370"/>
@@ -759,6 +738,9 @@
     </w:p>
     <w:p>
       <w:r>
+        <w:rPr>
+          <w:noProof/>
+        </w:rPr>
         <w:drawing>
           <wp:inline distT="0" distB="0" distL="0" distR="0" wp14:anchorId="06D0714E" wp14:editId="624FF67F">
             <wp:extent cx="5943600" cy="3343275"/>
@@ -798,6 +780,9 @@
     </w:p>
     <w:p>
       <w:r>
+        <w:rPr>
+          <w:noProof/>
+        </w:rPr>
         <w:drawing>
           <wp:inline distT="0" distB="0" distL="0" distR="0" wp14:anchorId="15AF1364" wp14:editId="56D27B64">
             <wp:extent cx="5943600" cy="2981325"/>
@@ -844,6 +829,9 @@
     </w:p>
     <w:p>
       <w:r>
+        <w:rPr>
+          <w:noProof/>
+        </w:rPr>
         <w:drawing>
           <wp:inline distT="0" distB="0" distL="0" distR="0" wp14:anchorId="68B4D92A" wp14:editId="41BF342A">
             <wp:extent cx="5934075" cy="781050"/>
@@ -897,14 +885,14 @@
         </w:numPr>
       </w:pPr>
       <w:r>
-        <w:t>Như vậy là k</w:t>
-      </w:r>
-      <w:r>
-        <w:t>hi chạy npm start thì nó sẽ chạy lệnh trên thì nó sẽ đọc config-overrides.js</w:t>
-      </w:r>
-    </w:p>
-    <w:p>
-      <w:r>
+        <w:t>Như vậy là khi chạy npm start thì nó sẽ chạy lệnh trên thì nó sẽ đọc config-overrides.js</w:t>
+      </w:r>
+    </w:p>
+    <w:p>
+      <w:r>
+        <w:rPr>
+          <w:noProof/>
+        </w:rPr>
         <w:lastRenderedPageBreak/>
         <w:drawing>
           <wp:inline distT="0" distB="0" distL="0" distR="0" wp14:anchorId="28150985" wp14:editId="25D69B39">
@@ -957,6 +945,9 @@
     </w:p>
     <w:p>
       <w:r>
+        <w:rPr>
+          <w:noProof/>
+        </w:rPr>
         <w:drawing>
           <wp:inline distT="0" distB="0" distL="0" distR="0" wp14:anchorId="554380D0" wp14:editId="5A823F51">
             <wp:extent cx="5943600" cy="3343275"/>
@@ -1003,19 +994,14 @@
         </w:numPr>
       </w:pPr>
       <w:r>
-        <w:t xml:space="preserve">Khi lưu lại file thì sẽ sử dụng </w:t>
-      </w:r>
-      <w:proofErr w:type="gramStart"/>
-      <w:r>
-        <w:t>esbenp.prettier</w:t>
-      </w:r>
-      <w:proofErr w:type="gramEnd"/>
-      <w:r>
-        <w:t>-vscode</w:t>
-      </w:r>
-    </w:p>
-    <w:p>
-      <w:r>
+        <w:t>Khi lưu lại file thì sẽ sử dụng esbenp.prettier-vscode</w:t>
+      </w:r>
+    </w:p>
+    <w:p>
+      <w:r>
+        <w:rPr>
+          <w:noProof/>
+        </w:rPr>
         <w:lastRenderedPageBreak/>
         <w:drawing>
           <wp:inline distT="0" distB="0" distL="0" distR="0" wp14:anchorId="4AB7A532" wp14:editId="6CDC28CC">
@@ -1068,6 +1054,9 @@
     </w:p>
     <w:p>
       <w:r>
+        <w:rPr>
+          <w:noProof/>
+        </w:rPr>
         <w:drawing>
           <wp:inline distT="0" distB="0" distL="0" distR="0" wp14:anchorId="7B645A92" wp14:editId="19F0F42F">
             <wp:extent cx="5943600" cy="3343275"/>
@@ -1119,6 +1108,9 @@
     </w:p>
     <w:p>
       <w:r>
+        <w:rPr>
+          <w:noProof/>
+        </w:rPr>
         <w:lastRenderedPageBreak/>
         <w:drawing>
           <wp:inline distT="0" distB="0" distL="0" distR="0" wp14:anchorId="1CA1BAC0" wp14:editId="118FC832">
@@ -1171,6 +1163,9 @@
     </w:p>
     <w:p>
       <w:r>
+        <w:rPr>
+          <w:noProof/>
+        </w:rPr>
         <w:drawing>
           <wp:inline distT="0" distB="0" distL="0" distR="0" wp14:anchorId="3BB5787F" wp14:editId="63B2A908">
             <wp:extent cx="5943600" cy="3343275"/>
@@ -1210,6 +1205,9 @@
     </w:p>
     <w:p>
       <w:r>
+        <w:rPr>
+          <w:noProof/>
+        </w:rPr>
         <w:lastRenderedPageBreak/>
         <w:drawing>
           <wp:inline distT="0" distB="0" distL="0" distR="0" wp14:anchorId="5C7276F6" wp14:editId="54C6558D">
@@ -1249,6 +1247,303 @@
       </w:r>
     </w:p>
     <w:p>
+      <w:r>
+        <w:rPr>
+          <w:noProof/>
+        </w:rPr>
+        <w:drawing>
+          <wp:inline distT="0" distB="0" distL="0" distR="0" wp14:anchorId="4F47522D" wp14:editId="116797A4">
+            <wp:extent cx="5943600" cy="873760"/>
+            <wp:effectExtent l="0" t="0" r="0" b="0"/>
+            <wp:docPr id="1828292114" name="Picture 1" descr="A screenshot of a computer&#10;&#10;Description automatically generated"/>
+            <wp:cNvGraphicFramePr>
+              <a:graphicFrameLocks xmlns:a="http://schemas.openxmlformats.org/drawingml/2006/main" noChangeAspect="1"/>
+            </wp:cNvGraphicFramePr>
+            <a:graphic xmlns:a="http://schemas.openxmlformats.org/drawingml/2006/main">
+              <a:graphicData uri="http://schemas.openxmlformats.org/drawingml/2006/picture">
+                <pic:pic xmlns:pic="http://schemas.openxmlformats.org/drawingml/2006/picture">
+                  <pic:nvPicPr>
+                    <pic:cNvPr id="1828292114" name="Picture 1" descr="A screenshot of a computer&#10;&#10;Description automatically generated"/>
+                    <pic:cNvPicPr/>
+                  </pic:nvPicPr>
+                  <pic:blipFill>
+                    <a:blip r:embed="rId26"/>
+                    <a:stretch>
+                      <a:fillRect/>
+                    </a:stretch>
+                  </pic:blipFill>
+                  <pic:spPr>
+                    <a:xfrm>
+                      <a:off x="0" y="0"/>
+                      <a:ext cx="5943600" cy="873760"/>
+                    </a:xfrm>
+                    <a:prstGeom prst="rect">
+                      <a:avLst/>
+                    </a:prstGeom>
+                  </pic:spPr>
+                </pic:pic>
+              </a:graphicData>
+            </a:graphic>
+          </wp:inline>
+        </w:drawing>
+      </w:r>
+    </w:p>
+    <w:p>
+      <w:r>
+        <w:rPr>
+          <w:noProof/>
+        </w:rPr>
+        <w:drawing>
+          <wp:inline distT="0" distB="0" distL="0" distR="0" wp14:anchorId="2DCD7CF8" wp14:editId="1B09F77A">
+            <wp:extent cx="5943600" cy="3343275"/>
+            <wp:effectExtent l="0" t="0" r="0" b="0"/>
+            <wp:docPr id="892086802" name="Picture 1" descr="A screenshot of a computer&#10;&#10;Description automatically generated"/>
+            <wp:cNvGraphicFramePr>
+              <a:graphicFrameLocks xmlns:a="http://schemas.openxmlformats.org/drawingml/2006/main" noChangeAspect="1"/>
+            </wp:cNvGraphicFramePr>
+            <a:graphic xmlns:a="http://schemas.openxmlformats.org/drawingml/2006/main">
+              <a:graphicData uri="http://schemas.openxmlformats.org/drawingml/2006/picture">
+                <pic:pic xmlns:pic="http://schemas.openxmlformats.org/drawingml/2006/picture">
+                  <pic:nvPicPr>
+                    <pic:cNvPr id="892086802" name="Picture 1" descr="A screenshot of a computer&#10;&#10;Description automatically generated"/>
+                    <pic:cNvPicPr/>
+                  </pic:nvPicPr>
+                  <pic:blipFill>
+                    <a:blip r:embed="rId27"/>
+                    <a:stretch>
+                      <a:fillRect/>
+                    </a:stretch>
+                  </pic:blipFill>
+                  <pic:spPr>
+                    <a:xfrm>
+                      <a:off x="0" y="0"/>
+                      <a:ext cx="5943600" cy="3343275"/>
+                    </a:xfrm>
+                    <a:prstGeom prst="rect">
+                      <a:avLst/>
+                    </a:prstGeom>
+                  </pic:spPr>
+                </pic:pic>
+              </a:graphicData>
+            </a:graphic>
+          </wp:inline>
+        </w:drawing>
+      </w:r>
+    </w:p>
+    <w:p>
+      <w:r>
+        <w:rPr>
+          <w:noProof/>
+        </w:rPr>
+        <w:lastRenderedPageBreak/>
+        <w:drawing>
+          <wp:inline distT="0" distB="0" distL="0" distR="0" wp14:anchorId="7C6C74C8" wp14:editId="64B82599">
+            <wp:extent cx="5943600" cy="3343275"/>
+            <wp:effectExtent l="0" t="0" r="0" b="0"/>
+            <wp:docPr id="23832538" name="Picture 1" descr="A screen shot of a computer program&#10;&#10;Description automatically generated"/>
+            <wp:cNvGraphicFramePr>
+              <a:graphicFrameLocks xmlns:a="http://schemas.openxmlformats.org/drawingml/2006/main" noChangeAspect="1"/>
+            </wp:cNvGraphicFramePr>
+            <a:graphic xmlns:a="http://schemas.openxmlformats.org/drawingml/2006/main">
+              <a:graphicData uri="http://schemas.openxmlformats.org/drawingml/2006/picture">
+                <pic:pic xmlns:pic="http://schemas.openxmlformats.org/drawingml/2006/picture">
+                  <pic:nvPicPr>
+                    <pic:cNvPr id="23832538" name="Picture 1" descr="A screen shot of a computer program&#10;&#10;Description automatically generated"/>
+                    <pic:cNvPicPr/>
+                  </pic:nvPicPr>
+                  <pic:blipFill>
+                    <a:blip r:embed="rId28"/>
+                    <a:stretch>
+                      <a:fillRect/>
+                    </a:stretch>
+                  </pic:blipFill>
+                  <pic:spPr>
+                    <a:xfrm>
+                      <a:off x="0" y="0"/>
+                      <a:ext cx="5943600" cy="3343275"/>
+                    </a:xfrm>
+                    <a:prstGeom prst="rect">
+                      <a:avLst/>
+                    </a:prstGeom>
+                  </pic:spPr>
+                </pic:pic>
+              </a:graphicData>
+            </a:graphic>
+          </wp:inline>
+        </w:drawing>
+      </w:r>
+    </w:p>
+    <w:p>
+      <w:r>
+        <w:rPr>
+          <w:noProof/>
+        </w:rPr>
+        <w:drawing>
+          <wp:inline distT="0" distB="0" distL="0" distR="0" wp14:anchorId="4BA6BEBA" wp14:editId="48C9CC8B">
+            <wp:extent cx="5940425" cy="1309688"/>
+            <wp:effectExtent l="0" t="0" r="0" b="0"/>
+            <wp:docPr id="1752645605" name="Picture 1"/>
+            <wp:cNvGraphicFramePr>
+              <a:graphicFrameLocks xmlns:a="http://schemas.openxmlformats.org/drawingml/2006/main" noChangeAspect="1"/>
+            </wp:cNvGraphicFramePr>
+            <a:graphic xmlns:a="http://schemas.openxmlformats.org/drawingml/2006/main">
+              <a:graphicData uri="http://schemas.openxmlformats.org/drawingml/2006/picture">
+                <pic:pic xmlns:pic="http://schemas.openxmlformats.org/drawingml/2006/picture">
+                  <pic:nvPicPr>
+                    <pic:cNvPr id="1752645605" name=""/>
+                    <pic:cNvPicPr/>
+                  </pic:nvPicPr>
+                  <pic:blipFill rotWithShape="1">
+                    <a:blip r:embed="rId29"/>
+                    <a:srcRect t="-1" b="60806"/>
+                    <a:stretch/>
+                  </pic:blipFill>
+                  <pic:spPr bwMode="auto">
+                    <a:xfrm>
+                      <a:off x="0" y="0"/>
+                      <a:ext cx="5943600" cy="1310388"/>
+                    </a:xfrm>
+                    <a:prstGeom prst="rect">
+                      <a:avLst/>
+                    </a:prstGeom>
+                    <a:ln>
+                      <a:noFill/>
+                    </a:ln>
+                    <a:extLst>
+                      <a:ext uri="{53640926-AAD7-44D8-BBD7-CCE9431645EC}">
+                        <a14:shadowObscured xmlns:a14="http://schemas.microsoft.com/office/drawing/2010/main"/>
+                      </a:ext>
+                    </a:extLst>
+                  </pic:spPr>
+                </pic:pic>
+              </a:graphicData>
+            </a:graphic>
+          </wp:inline>
+        </w:drawing>
+      </w:r>
+    </w:p>
+    <w:p>
+      <w:r>
+        <w:rPr>
+          <w:noProof/>
+        </w:rPr>
+        <w:drawing>
+          <wp:inline distT="0" distB="0" distL="0" distR="0" wp14:anchorId="52B9CDE2" wp14:editId="5EC18D4B">
+            <wp:extent cx="5943600" cy="3343275"/>
+            <wp:effectExtent l="0" t="0" r="0" b="0"/>
+            <wp:docPr id="1190365923" name="Picture 1" descr="A screenshot of a computer program&#10;&#10;Description automatically generated"/>
+            <wp:cNvGraphicFramePr>
+              <a:graphicFrameLocks xmlns:a="http://schemas.openxmlformats.org/drawingml/2006/main" noChangeAspect="1"/>
+            </wp:cNvGraphicFramePr>
+            <a:graphic xmlns:a="http://schemas.openxmlformats.org/drawingml/2006/main">
+              <a:graphicData uri="http://schemas.openxmlformats.org/drawingml/2006/picture">
+                <pic:pic xmlns:pic="http://schemas.openxmlformats.org/drawingml/2006/picture">
+                  <pic:nvPicPr>
+                    <pic:cNvPr id="1190365923" name="Picture 1" descr="A screenshot of a computer program&#10;&#10;Description automatically generated"/>
+                    <pic:cNvPicPr/>
+                  </pic:nvPicPr>
+                  <pic:blipFill>
+                    <a:blip r:embed="rId30"/>
+                    <a:stretch>
+                      <a:fillRect/>
+                    </a:stretch>
+                  </pic:blipFill>
+                  <pic:spPr>
+                    <a:xfrm>
+                      <a:off x="0" y="0"/>
+                      <a:ext cx="5943600" cy="3343275"/>
+                    </a:xfrm>
+                    <a:prstGeom prst="rect">
+                      <a:avLst/>
+                    </a:prstGeom>
+                  </pic:spPr>
+                </pic:pic>
+              </a:graphicData>
+            </a:graphic>
+          </wp:inline>
+        </w:drawing>
+      </w:r>
+    </w:p>
+    <w:p>
+      <w:r>
+        <w:lastRenderedPageBreak/>
+        <w:drawing>
+          <wp:inline distT="0" distB="0" distL="0" distR="0" wp14:anchorId="7A8B4AD9" wp14:editId="609F91E3">
+            <wp:extent cx="5943600" cy="3343275"/>
+            <wp:effectExtent l="0" t="0" r="0" b="0"/>
+            <wp:docPr id="1988171020" name="Picture 1" descr="A screenshot of a computer&#10;&#10;Description automatically generated"/>
+            <wp:cNvGraphicFramePr>
+              <a:graphicFrameLocks xmlns:a="http://schemas.openxmlformats.org/drawingml/2006/main" noChangeAspect="1"/>
+            </wp:cNvGraphicFramePr>
+            <a:graphic xmlns:a="http://schemas.openxmlformats.org/drawingml/2006/main">
+              <a:graphicData uri="http://schemas.openxmlformats.org/drawingml/2006/picture">
+                <pic:pic xmlns:pic="http://schemas.openxmlformats.org/drawingml/2006/picture">
+                  <pic:nvPicPr>
+                    <pic:cNvPr id="1988171020" name="Picture 1" descr="A screenshot of a computer&#10;&#10;Description automatically generated"/>
+                    <pic:cNvPicPr/>
+                  </pic:nvPicPr>
+                  <pic:blipFill>
+                    <a:blip r:embed="rId31"/>
+                    <a:stretch>
+                      <a:fillRect/>
+                    </a:stretch>
+                  </pic:blipFill>
+                  <pic:spPr>
+                    <a:xfrm>
+                      <a:off x="0" y="0"/>
+                      <a:ext cx="5943600" cy="3343275"/>
+                    </a:xfrm>
+                    <a:prstGeom prst="rect">
+                      <a:avLst/>
+                    </a:prstGeom>
+                  </pic:spPr>
+                </pic:pic>
+              </a:graphicData>
+            </a:graphic>
+          </wp:inline>
+        </w:drawing>
+      </w:r>
+    </w:p>
+    <w:p>
+      <w:r>
+        <w:drawing>
+          <wp:inline distT="0" distB="0" distL="0" distR="0" wp14:anchorId="1B6A83EF" wp14:editId="43CE9002">
+            <wp:extent cx="5943600" cy="3343275"/>
+            <wp:effectExtent l="0" t="0" r="0" b="0"/>
+            <wp:docPr id="1486934716" name="Picture 1" descr="A screenshot of a computer&#10;&#10;Description automatically generated"/>
+            <wp:cNvGraphicFramePr>
+              <a:graphicFrameLocks xmlns:a="http://schemas.openxmlformats.org/drawingml/2006/main" noChangeAspect="1"/>
+            </wp:cNvGraphicFramePr>
+            <a:graphic xmlns:a="http://schemas.openxmlformats.org/drawingml/2006/main">
+              <a:graphicData uri="http://schemas.openxmlformats.org/drawingml/2006/picture">
+                <pic:pic xmlns:pic="http://schemas.openxmlformats.org/drawingml/2006/picture">
+                  <pic:nvPicPr>
+                    <pic:cNvPr id="1486934716" name="Picture 1" descr="A screenshot of a computer&#10;&#10;Description automatically generated"/>
+                    <pic:cNvPicPr/>
+                  </pic:nvPicPr>
+                  <pic:blipFill>
+                    <a:blip r:embed="rId32"/>
+                    <a:stretch>
+                      <a:fillRect/>
+                    </a:stretch>
+                  </pic:blipFill>
+                  <pic:spPr>
+                    <a:xfrm>
+                      <a:off x="0" y="0"/>
+                      <a:ext cx="5943600" cy="3343275"/>
+                    </a:xfrm>
+                    <a:prstGeom prst="rect">
+                      <a:avLst/>
+                    </a:prstGeom>
+                  </pic:spPr>
+                </pic:pic>
+              </a:graphicData>
+            </a:graphic>
+          </wp:inline>
+        </w:drawing>
+      </w:r>
+    </w:p>
+    <w:p>
       <w:pPr>
         <w:pStyle w:val="ListParagraph"/>
         <w:numPr>
@@ -1256,6 +1551,9 @@
           <w:numId w:val="1"/>
         </w:numPr>
       </w:pPr>
+      <w:r>
+        <w:t>bind trả ra func là cx, dùng cx để làm class</w:t>
+      </w:r>
     </w:p>
     <w:sectPr>
       <w:pgSz w:w="12240" w:h="15840"/>

</xml_diff>

<commit_message>
Xậy dựng UI phần Header search
</commit_message>
<xml_diff>
--- a/doc/New Microsoft Word Document.docx
+++ b/doc/New Microsoft Word Document.docx
@@ -1466,6 +1466,9 @@
     </w:p>
     <w:p>
       <w:r>
+        <w:rPr>
+          <w:noProof/>
+        </w:rPr>
         <w:lastRenderedPageBreak/>
         <w:drawing>
           <wp:inline distT="0" distB="0" distL="0" distR="0" wp14:anchorId="7A8B4AD9" wp14:editId="609F91E3">
@@ -1506,6 +1509,9 @@
     </w:p>
     <w:p>
       <w:r>
+        <w:rPr>
+          <w:noProof/>
+        </w:rPr>
         <w:drawing>
           <wp:inline distT="0" distB="0" distL="0" distR="0" wp14:anchorId="1B6A83EF" wp14:editId="43CE9002">
             <wp:extent cx="5943600" cy="3343275"/>
@@ -1553,6 +1559,46 @@
       </w:pPr>
       <w:r>
         <w:t>bind trả ra func là cx, dùng cx để làm class</w:t>
+      </w:r>
+    </w:p>
+    <w:p>
+      <w:r>
+        <w:lastRenderedPageBreak/>
+        <w:drawing>
+          <wp:inline distT="0" distB="0" distL="0" distR="0" wp14:anchorId="2CAB0C5A" wp14:editId="46A708A1">
+            <wp:extent cx="5943600" cy="3343275"/>
+            <wp:effectExtent l="0" t="0" r="0" b="0"/>
+            <wp:docPr id="1797311987" name="Picture 1" descr="A screenshot of a computer&#10;&#10;Description automatically generated"/>
+            <wp:cNvGraphicFramePr>
+              <a:graphicFrameLocks xmlns:a="http://schemas.openxmlformats.org/drawingml/2006/main" noChangeAspect="1"/>
+            </wp:cNvGraphicFramePr>
+            <a:graphic xmlns:a="http://schemas.openxmlformats.org/drawingml/2006/main">
+              <a:graphicData uri="http://schemas.openxmlformats.org/drawingml/2006/picture">
+                <pic:pic xmlns:pic="http://schemas.openxmlformats.org/drawingml/2006/picture">
+                  <pic:nvPicPr>
+                    <pic:cNvPr id="1797311987" name="Picture 1" descr="A screenshot of a computer&#10;&#10;Description automatically generated"/>
+                    <pic:cNvPicPr/>
+                  </pic:nvPicPr>
+                  <pic:blipFill>
+                    <a:blip r:embed="rId33"/>
+                    <a:stretch>
+                      <a:fillRect/>
+                    </a:stretch>
+                  </pic:blipFill>
+                  <pic:spPr>
+                    <a:xfrm>
+                      <a:off x="0" y="0"/>
+                      <a:ext cx="5943600" cy="3343275"/>
+                    </a:xfrm>
+                    <a:prstGeom prst="rect">
+                      <a:avLst/>
+                    </a:prstGeom>
+                  </pic:spPr>
+                </pic:pic>
+              </a:graphicData>
+            </a:graphic>
+          </wp:inline>
+        </w:drawing>
       </w:r>
     </w:p>
     <w:sectPr>

</xml_diff>